<commit_message>
Narrative for Enhancements 1, 2, & 3
</commit_message>
<xml_diff>
--- a/CS499 FinalProjectNarrative.docx
+++ b/CS499 FinalProjectNarrative.docx
@@ -110,13 +110,25 @@
         <w:rPr>
           <w:rFonts w:ascii="Times New Roman" w:hAnsi="Times New Roman" w:cs="Times New Roman"/>
         </w:rPr>
-        <w:t>My artifact for the</w:t>
-      </w:r>
-      <w:r>
-        <w:rPr>
-          <w:rFonts w:ascii="Times New Roman" w:hAnsi="Times New Roman" w:cs="Times New Roman"/>
-        </w:rPr>
-        <w:t>:</w:t>
+        <w:t xml:space="preserve">My artifact for the: 1) Software Design and Engineering, 2) Algorithms and Data Structures, and 3) Databases, categories is a program titled, “ClientList”. This is a project from my CS410 class, Software Reverse Engineering. This is a simple program that prompts the user to select from a menu of options and then reacts according to that input. The program will display a current list of clients, and then allow the user to select a specific client to view their investment </w:t>
+      </w:r>
+      <w:r>
+        <w:rPr>
+          <w:rFonts w:ascii="Times New Roman" w:hAnsi="Times New Roman" w:cs="Times New Roman"/>
+        </w:rPr>
+        <w:t>option or</w:t>
+      </w:r>
+      <w:r>
+        <w:rPr>
+          <w:rFonts w:ascii="Times New Roman" w:hAnsi="Times New Roman" w:cs="Times New Roman"/>
+        </w:rPr>
+        <w:t xml:space="preserve"> exit the program. I chose this program because it seemed like a great example of a real-world scenario and could allow for expandability. I imagined this type of program to be much like one that a business such as a bank, for example, may use to keep track of client information. The program </w:t>
+      </w:r>
+      <w:r>
+        <w:rPr>
+          <w:rFonts w:ascii="Times New Roman" w:hAnsi="Times New Roman" w:cs="Times New Roman"/>
+        </w:rPr>
+        <w:t>very adequately</w:t>
       </w:r>
       <w:r>
         <w:rPr>
@@ -128,97 +140,13 @@
         <w:rPr>
           <w:rFonts w:ascii="Times New Roman" w:hAnsi="Times New Roman" w:cs="Times New Roman"/>
         </w:rPr>
-        <w:t xml:space="preserve">1) Software Design and Engineering, 2) Algorithms and Data Structures, and 3) </w:t>
-      </w:r>
-      <w:r>
-        <w:rPr>
-          <w:rFonts w:ascii="Times New Roman" w:hAnsi="Times New Roman" w:cs="Times New Roman"/>
-        </w:rPr>
-        <w:t>Databases</w:t>
-      </w:r>
-      <w:r>
-        <w:rPr>
-          <w:rFonts w:ascii="Times New Roman" w:hAnsi="Times New Roman" w:cs="Times New Roman"/>
-        </w:rPr>
-        <w:t>,</w:t>
-      </w:r>
-      <w:r>
-        <w:rPr>
-          <w:rFonts w:ascii="Times New Roman" w:hAnsi="Times New Roman" w:cs="Times New Roman"/>
-        </w:rPr>
-        <w:t xml:space="preserve"> categor</w:t>
-      </w:r>
-      <w:r>
-        <w:rPr>
-          <w:rFonts w:ascii="Times New Roman" w:hAnsi="Times New Roman" w:cs="Times New Roman"/>
-        </w:rPr>
-        <w:t>ies</w:t>
-      </w:r>
-      <w:r>
-        <w:rPr>
-          <w:rFonts w:ascii="Times New Roman" w:hAnsi="Times New Roman" w:cs="Times New Roman"/>
-        </w:rPr>
-        <w:t xml:space="preserve"> is</w:t>
-      </w:r>
-      <w:r>
-        <w:rPr>
-          <w:rFonts w:ascii="Times New Roman" w:hAnsi="Times New Roman" w:cs="Times New Roman"/>
-        </w:rPr>
-        <w:t xml:space="preserve"> a program</w:t>
-      </w:r>
-      <w:r>
-        <w:rPr>
-          <w:rFonts w:ascii="Times New Roman" w:hAnsi="Times New Roman" w:cs="Times New Roman"/>
-        </w:rPr>
-        <w:t xml:space="preserve"> titled, “ClientList”. This is a project from my CS410 class, Software Reverse Engineering. This is a simple program that prompts the user to select from a menu of options and then reacts according to that input. The program will display a current list of clients, </w:t>
-      </w:r>
-      <w:r>
-        <w:rPr>
-          <w:rFonts w:ascii="Times New Roman" w:hAnsi="Times New Roman" w:cs="Times New Roman"/>
-        </w:rPr>
-        <w:t xml:space="preserve">and then </w:t>
-      </w:r>
-      <w:r>
-        <w:rPr>
-          <w:rFonts w:ascii="Times New Roman" w:hAnsi="Times New Roman" w:cs="Times New Roman"/>
-        </w:rPr>
-        <w:t xml:space="preserve">allow the user to select a specific client to view their investment </w:t>
-      </w:r>
-      <w:r>
-        <w:rPr>
-          <w:rFonts w:ascii="Times New Roman" w:hAnsi="Times New Roman" w:cs="Times New Roman"/>
-        </w:rPr>
-        <w:t>option or</w:t>
-      </w:r>
-      <w:r>
-        <w:rPr>
-          <w:rFonts w:ascii="Times New Roman" w:hAnsi="Times New Roman" w:cs="Times New Roman"/>
-        </w:rPr>
-        <w:t xml:space="preserve"> exit the program. I chose this program because it seemed like a great example of a real-world scenario and could allow for expandability. I imagined this type of program to be much like one that a business such as a bank, for example, may use to keep track of client information. The program </w:t>
-      </w:r>
-      <w:r>
-        <w:rPr>
-          <w:rFonts w:ascii="Times New Roman" w:hAnsi="Times New Roman" w:cs="Times New Roman"/>
-        </w:rPr>
-        <w:t>very adequately</w:t>
-      </w:r>
-      <w:r>
-        <w:rPr>
-          <w:rFonts w:ascii="Times New Roman" w:hAnsi="Times New Roman" w:cs="Times New Roman"/>
-        </w:rPr>
-        <w:t xml:space="preserve"> </w:t>
-      </w:r>
-      <w:r>
-        <w:rPr>
-          <w:rFonts w:ascii="Times New Roman" w:hAnsi="Times New Roman" w:cs="Times New Roman"/>
-        </w:rPr>
         <w:t>showcases</w:t>
       </w:r>
       <w:r>
         <w:rPr>
           <w:rFonts w:ascii="Times New Roman" w:hAnsi="Times New Roman" w:cs="Times New Roman"/>
         </w:rPr>
-        <w:t xml:space="preserve"> my ability to transform a real-world business need and into a </w:t>
+        <w:t xml:space="preserve"> my ability to transform a real-world business need into a </w:t>
       </w:r>
       <w:r>
         <w:rPr>
@@ -708,13 +636,7 @@
         <w:rPr>
           <w:rFonts w:ascii="Times New Roman" w:hAnsi="Times New Roman" w:cs="Times New Roman"/>
         </w:rPr>
-        <w:t xml:space="preserve">I also successfully showcased my proficiency in this course outcome by my enhancement in the Databases category with this artifact. </w:t>
-      </w:r>
-      <w:r>
-        <w:rPr>
-          <w:rFonts w:ascii="Times New Roman" w:hAnsi="Times New Roman" w:cs="Times New Roman"/>
-        </w:rPr>
-        <w:t>This enhancement meets that criterion by its utilization of trusted database software, MySQL, and taking advantage of its cohesiveness with Java and the Eclipse development environment. By using these combined tools, I have shown that I am able to use well-founded and innovative techniques to solve a computing problem.</w:t>
+        <w:t>I also successfully showcased my proficiency in this course outcome by my enhancement in the Databases category with this artifact. This enhancement meets that criterion by its utilization of trusted database software, MySQL, and taking advantage of its cohesiveness with Java and the Eclipse development environment. By using these combined tools, I have shown that I am able to use well-founded and innovative techniques to solve a computing problem.</w:t>
       </w:r>
       <w:r>
         <w:rPr>
@@ -903,43 +825,15 @@
           <w:rFonts w:ascii="Times New Roman" w:hAnsi="Times New Roman" w:cs="Times New Roman"/>
         </w:rPr>
       </w:pPr>
-      <w:r>
-        <w:rPr>
-          <w:rFonts w:ascii="Times New Roman" w:hAnsi="Times New Roman" w:cs="Times New Roman"/>
-        </w:rPr>
-        <w:lastRenderedPageBreak/>
-        <w:fldChar w:fldCharType="begin"/>
-      </w:r>
-      <w:r>
-        <w:rPr>
-          <w:rFonts w:ascii="Times New Roman" w:hAnsi="Times New Roman" w:cs="Times New Roman"/>
-        </w:rPr>
-        <w:instrText xml:space="preserve"> HYPERLINK "https://youtu.be/IwnrzGqmY8c" </w:instrText>
-      </w:r>
-      <w:r>
-        <w:rPr>
-          <w:rFonts w:ascii="Times New Roman" w:hAnsi="Times New Roman" w:cs="Times New Roman"/>
-        </w:rPr>
-      </w:r>
-      <w:r>
-        <w:rPr>
-          <w:rFonts w:ascii="Times New Roman" w:hAnsi="Times New Roman" w:cs="Times New Roman"/>
-        </w:rPr>
-        <w:fldChar w:fldCharType="separate"/>
-      </w:r>
-      <w:r>
-        <w:rPr>
-          <w:rStyle w:val="Hyperlink"/>
-          <w:rFonts w:ascii="Times New Roman" w:hAnsi="Times New Roman" w:cs="Times New Roman"/>
-        </w:rPr>
-        <w:t>CODE REVIEW</w:t>
-      </w:r>
-      <w:r>
-        <w:rPr>
-          <w:rFonts w:ascii="Times New Roman" w:hAnsi="Times New Roman" w:cs="Times New Roman"/>
-        </w:rPr>
-        <w:fldChar w:fldCharType="end"/>
-      </w:r>
+      <w:hyperlink r:id="rId7" w:history="1">
+        <w:r>
+          <w:rPr>
+            <w:rStyle w:val="Hyperlink"/>
+            <w:rFonts w:ascii="Times New Roman" w:hAnsi="Times New Roman" w:cs="Times New Roman"/>
+          </w:rPr>
+          <w:t>CODE REVIEW</w:t>
+        </w:r>
+      </w:hyperlink>
     </w:p>
     <w:p>
       <w:pPr>
@@ -971,7 +865,7 @@
         </w:rPr>
         <w:t xml:space="preserve">The video can be found on YouTube by clicking </w:t>
       </w:r>
-      <w:hyperlink r:id="rId7" w:history="1">
+      <w:hyperlink r:id="rId8" w:history="1">
         <w:r>
           <w:rPr>
             <w:rStyle w:val="Hyperlink"/>
@@ -1161,7 +1055,7 @@
                     <pic:cNvPicPr/>
                   </pic:nvPicPr>
                   <pic:blipFill>
-                    <a:blip r:embed="rId8">
+                    <a:blip r:embed="rId9">
                       <a:extLst>
                         <a:ext uri="{28A0092B-C50C-407E-A947-70E740481C1C}">
                           <a14:useLocalDpi xmlns:a14="http://schemas.microsoft.com/office/drawing/2010/main" val="0"/>
@@ -1420,7 +1314,7 @@
                     <pic:cNvPicPr/>
                   </pic:nvPicPr>
                   <pic:blipFill>
-                    <a:blip r:embed="rId9">
+                    <a:blip r:embed="rId10">
                       <a:extLst>
                         <a:ext uri="{28A0092B-C50C-407E-A947-70E740481C1C}">
                           <a14:useLocalDpi xmlns:a14="http://schemas.microsoft.com/office/drawing/2010/main" val="0"/>
@@ -1463,13 +1357,7 @@
         <w:rPr>
           <w:rFonts w:ascii="Times New Roman" w:hAnsi="Times New Roman" w:cs="Times New Roman"/>
         </w:rPr>
-        <w:t>I also successfully showcased my proficiency in this course outcome by my enhancement in the Databases category with this artifact. This enhancement meets that criterion by its utilization of trusted database software, MySQL, and taking advantage of its cohesiveness with Java and the Eclipse development environment. By using these combined tools, I have shown</w:t>
-      </w:r>
-      <w:r>
-        <w:rPr>
-          <w:rFonts w:ascii="Times New Roman" w:hAnsi="Times New Roman" w:cs="Times New Roman"/>
-        </w:rPr>
-        <w:t xml:space="preserve"> my ability to use innovative techniques, skills, and tools to provide valuable computing solutions</w:t>
+        <w:t>I also successfully showcased my proficiency in this course outcome by my enhancement in the Databases category with this artifact. This enhancement meets that criterion by its utilization of trusted database software, MySQL, and taking advantage of its cohesiveness with Java and the Eclipse development environment. By using these combined tools, I have shown my ability to use innovative techniques, skills, and tools to provide valuable computing solutions</w:t>
       </w:r>
       <w:r>
         <w:rPr>
@@ -1550,7 +1438,7 @@
                     <pic:cNvPicPr/>
                   </pic:nvPicPr>
                   <pic:blipFill>
-                    <a:blip r:embed="rId10">
+                    <a:blip r:embed="rId11">
                       <a:extLst>
                         <a:ext uri="{28A0092B-C50C-407E-A947-70E740481C1C}">
                           <a14:useLocalDpi xmlns:a14="http://schemas.microsoft.com/office/drawing/2010/main" val="0"/>
@@ -1653,7 +1541,7 @@
                     <pic:cNvPicPr/>
                   </pic:nvPicPr>
                   <pic:blipFill>
-                    <a:blip r:embed="rId11">
+                    <a:blip r:embed="rId12">
                       <a:extLst>
                         <a:ext uri="{28A0092B-C50C-407E-A947-70E740481C1C}">
                           <a14:useLocalDpi xmlns:a14="http://schemas.microsoft.com/office/drawing/2010/main" val="0"/>
@@ -1700,23 +1588,7 @@
           <w:color w:val="202122"/>
           <w:spacing w:val="3"/>
         </w:rPr>
-        <w:t xml:space="preserve">I have achieved this outcome by the enhancements I made to my ClientList artifact regarding input validation. </w:t>
-      </w:r>
-      <w:r>
-        <w:rPr>
-          <w:rFonts w:ascii="Times New Roman" w:eastAsia="Times New Roman" w:hAnsi="Times New Roman" w:cs="Times New Roman"/>
-          <w:color w:val="202122"/>
-          <w:spacing w:val="3"/>
-        </w:rPr>
-        <w:t xml:space="preserve">Any data input into the system should be validated first. This is a major area for potential vulnerability. </w:t>
-      </w:r>
-      <w:r>
-        <w:rPr>
-          <w:rFonts w:ascii="Times New Roman" w:eastAsia="Times New Roman" w:hAnsi="Times New Roman" w:cs="Times New Roman"/>
-          <w:color w:val="202122"/>
-          <w:spacing w:val="3"/>
-        </w:rPr>
-        <w:t>This a well-founded Defense in Depth (Johnson, 2020) secure coding standard. After my enhancements that validate all user input before it is allowed into the program, the ClientList artifact is now protected from any malformed or corrupt data entering the system</w:t>
+        <w:t>I have achieved this outcome by the enhancements I made to my ClientList artifact regarding input validation. Any data input into the system should be validated first. This is a major area for potential vulnerability. This a well-founded Defense in Depth (Johnson, 2020) secure coding standard. After my enhancements that validate all user input before it is allowed into the program, the ClientList artifact is now protected from any malformed or corrupt data entering the system</w:t>
       </w:r>
       <w:r>
         <w:rPr>
@@ -1926,7 +1798,7 @@
         </w:rPr>
         <w:t xml:space="preserve">. Retrieved 17 June 2022, from </w:t>
       </w:r>
-      <w:hyperlink r:id="rId12" w:history="1">
+      <w:hyperlink r:id="rId13" w:history="1">
         <w:r>
           <w:rPr>
             <w:rStyle w:val="Hyperlink"/>
@@ -1936,7 +1808,7 @@
           <w:t>https://www.mend.io/resources/blog/secure-coding</w:t>
         </w:r>
       </w:hyperlink>
-      <w:hyperlink r:id="rId13" w:history="1">
+      <w:hyperlink r:id="rId14" w:history="1">
         <w:r>
           <w:rPr>
             <w:rStyle w:val="Hyperlink"/>
@@ -3905,6 +3777,7 @@
   <w:style w:type="character" w:default="1" w:styleId="DefaultParagraphFont">
     <w:name w:val="Default Paragraph Font"/>
     <w:uiPriority w:val="1"/>
+    <w:semiHidden/>
     <w:unhideWhenUsed/>
   </w:style>
   <w:style w:type="table" w:default="1" w:styleId="TableNormal">

</xml_diff>